<commit_message>
CS JAVA Assignment and Practice DONE
</commit_message>
<xml_diff>
--- a/EECS/110502567_蔡淵丞.docx
+++ b/EECS/110502567_蔡淵丞.docx
@@ -304,6 +304,1121 @@
       <w:r>
         <w:rPr>
           <w:rFonts w:hint="eastAsia"/>
+          <w:szCs w:val="24"/>
+        </w:rPr>
+        <w:t>。</w:t>
+      </w:r>
+    </w:p>
+    <w:p>
+      <w:pPr>
+        <w:spacing w:line="276" w:lineRule="auto"/>
+        <w:ind w:left="360"/>
+        <w:rPr>
+          <w:rFonts w:asciiTheme="majorEastAsia" w:eastAsiaTheme="majorEastAsia" w:hAnsiTheme="majorEastAsia"/>
+          <w:szCs w:val="24"/>
+        </w:rPr>
+      </w:pPr>
+      <w:r>
+        <w:rPr>
+          <w:rFonts w:ascii="DengXian" w:eastAsia="DengXian" w:hAnsi="DengXian" w:hint="eastAsia"/>
+          <w:szCs w:val="24"/>
+          <w:lang w:eastAsia="zh-CN"/>
+        </w:rPr>
+        <w:t xml:space="preserve">    </w:t>
+      </w:r>
+      <w:r>
+        <w:rPr>
+          <w:rFonts w:asciiTheme="majorEastAsia" w:eastAsiaTheme="majorEastAsia" w:hAnsiTheme="majorEastAsia" w:hint="eastAsia"/>
+          <w:szCs w:val="24"/>
+          <w:lang w:eastAsia="zh-CN"/>
+        </w:rPr>
+        <w:t>而我</w:t>
+      </w:r>
+      <w:r>
+        <w:rPr>
+          <w:rFonts w:asciiTheme="majorEastAsia" w:eastAsiaTheme="majorEastAsia" w:hAnsiTheme="majorEastAsia" w:hint="eastAsia"/>
+          <w:szCs w:val="24"/>
+          <w:lang w:eastAsia="zh-CN"/>
+        </w:rPr>
+        <w:t>第二有</w:t>
+      </w:r>
+      <w:r>
+        <w:rPr>
+          <w:rFonts w:asciiTheme="majorEastAsia" w:eastAsiaTheme="majorEastAsia" w:hAnsiTheme="majorEastAsia" w:hint="eastAsia"/>
+          <w:szCs w:val="24"/>
+          <w:lang w:eastAsia="zh-CN"/>
+        </w:rPr>
+        <w:t>印象的</w:t>
+      </w:r>
+      <w:r>
+        <w:rPr>
+          <w:rFonts w:asciiTheme="majorEastAsia" w:eastAsiaTheme="majorEastAsia" w:hAnsiTheme="majorEastAsia" w:hint="eastAsia"/>
+          <w:szCs w:val="24"/>
+          <w:lang w:eastAsia="zh-CN"/>
+        </w:rPr>
+        <w:t>演講主題</w:t>
+      </w:r>
+      <w:r>
+        <w:rPr>
+          <w:rFonts w:asciiTheme="majorEastAsia" w:eastAsiaTheme="majorEastAsia" w:hAnsiTheme="majorEastAsia" w:hint="eastAsia"/>
+          <w:szCs w:val="24"/>
+          <w:lang w:eastAsia="zh-CN"/>
+        </w:rPr>
+        <w:t>則</w:t>
+      </w:r>
+      <w:r>
+        <w:rPr>
+          <w:rFonts w:asciiTheme="majorEastAsia" w:eastAsiaTheme="majorEastAsia" w:hAnsiTheme="majorEastAsia" w:hint="eastAsia"/>
+          <w:szCs w:val="24"/>
+          <w:lang w:eastAsia="zh-CN"/>
+        </w:rPr>
+        <w:t>是程式語言</w:t>
+      </w:r>
+      <w:r>
+        <w:rPr>
+          <w:rFonts w:asciiTheme="majorEastAsia" w:eastAsiaTheme="majorEastAsia" w:hAnsiTheme="majorEastAsia" w:hint="eastAsia"/>
+          <w:szCs w:val="24"/>
+        </w:rPr>
+        <w:t>。</w:t>
+      </w:r>
+      <w:r>
+        <w:rPr>
+          <w:rFonts w:asciiTheme="majorEastAsia" w:eastAsiaTheme="majorEastAsia" w:hAnsiTheme="majorEastAsia" w:hint="eastAsia"/>
+          <w:szCs w:val="24"/>
+        </w:rPr>
+        <w:t>在那次演講中他讓我們</w:t>
+      </w:r>
+      <w:r>
+        <w:rPr>
+          <w:rFonts w:asciiTheme="majorEastAsia" w:eastAsiaTheme="majorEastAsia" w:hAnsiTheme="majorEastAsia" w:hint="eastAsia"/>
+          <w:szCs w:val="24"/>
+        </w:rPr>
+        <w:t>了解要學習一個程式語言一定要瞭解它的特性跟</w:t>
+      </w:r>
+      <w:r>
+        <w:rPr>
+          <w:rFonts w:asciiTheme="majorEastAsia" w:eastAsiaTheme="majorEastAsia" w:hAnsiTheme="majorEastAsia" w:hint="eastAsia"/>
+          <w:szCs w:val="24"/>
+        </w:rPr>
+        <w:t>長處</w:t>
+      </w:r>
+      <w:r>
+        <w:rPr>
+          <w:rFonts w:asciiTheme="majorEastAsia" w:eastAsiaTheme="majorEastAsia" w:hAnsiTheme="majorEastAsia" w:hint="eastAsia"/>
+          <w:szCs w:val="24"/>
+        </w:rPr>
+        <w:t>，</w:t>
+      </w:r>
+      <w:r>
+        <w:rPr>
+          <w:rFonts w:asciiTheme="majorEastAsia" w:eastAsiaTheme="majorEastAsia" w:hAnsiTheme="majorEastAsia" w:hint="eastAsia"/>
+          <w:szCs w:val="24"/>
+        </w:rPr>
+        <w:t>也介紹了一些我沒有看過的</w:t>
+      </w:r>
+      <w:r>
+        <w:rPr>
+          <w:rFonts w:asciiTheme="majorEastAsia" w:eastAsiaTheme="majorEastAsia" w:hAnsiTheme="majorEastAsia" w:hint="eastAsia"/>
+          <w:szCs w:val="24"/>
+        </w:rPr>
+        <w:t>有趣的程式語言</w:t>
+      </w:r>
+      <w:r>
+        <w:rPr>
+          <w:rFonts w:asciiTheme="majorEastAsia" w:eastAsiaTheme="majorEastAsia" w:hAnsiTheme="majorEastAsia" w:hint="eastAsia"/>
+          <w:szCs w:val="24"/>
+        </w:rPr>
+        <w:t>。</w:t>
+      </w:r>
+      <w:r>
+        <w:rPr>
+          <w:rFonts w:asciiTheme="majorEastAsia" w:eastAsiaTheme="majorEastAsia" w:hAnsiTheme="majorEastAsia" w:hint="eastAsia"/>
+          <w:szCs w:val="24"/>
+        </w:rPr>
+        <w:t>我之前在自學第一個程式語言之前</w:t>
+      </w:r>
+      <w:r>
+        <w:rPr>
+          <w:rFonts w:asciiTheme="majorEastAsia" w:eastAsiaTheme="majorEastAsia" w:hAnsiTheme="majorEastAsia" w:hint="eastAsia"/>
+          <w:szCs w:val="24"/>
+        </w:rPr>
+        <w:t>想了很久也考慮了很多不同的程式語言</w:t>
+      </w:r>
+      <w:r>
+        <w:rPr>
+          <w:rFonts w:asciiTheme="majorEastAsia" w:eastAsiaTheme="majorEastAsia" w:hAnsiTheme="majorEastAsia" w:hint="eastAsia"/>
+          <w:szCs w:val="24"/>
+        </w:rPr>
+        <w:t>，</w:t>
+      </w:r>
+      <w:r>
+        <w:rPr>
+          <w:rFonts w:asciiTheme="majorEastAsia" w:eastAsiaTheme="majorEastAsia" w:hAnsiTheme="majorEastAsia" w:hint="eastAsia"/>
+          <w:szCs w:val="24"/>
+        </w:rPr>
+        <w:t>因為我</w:t>
+      </w:r>
+      <w:r>
+        <w:rPr>
+          <w:rFonts w:asciiTheme="majorEastAsia" w:eastAsiaTheme="majorEastAsia" w:hAnsiTheme="majorEastAsia" w:hint="eastAsia"/>
+          <w:szCs w:val="24"/>
+        </w:rPr>
+        <w:t>覺得我要把我第一個學的</w:t>
+      </w:r>
+      <w:r>
+        <w:rPr>
+          <w:rFonts w:asciiTheme="majorEastAsia" w:eastAsiaTheme="majorEastAsia" w:hAnsiTheme="majorEastAsia" w:hint="eastAsia"/>
+          <w:szCs w:val="24"/>
+        </w:rPr>
+        <w:t>程式語言鞏固到</w:t>
+      </w:r>
+      <w:r>
+        <w:rPr>
+          <w:rFonts w:asciiTheme="majorEastAsia" w:eastAsiaTheme="majorEastAsia" w:hAnsiTheme="majorEastAsia" w:hint="eastAsia"/>
+          <w:szCs w:val="24"/>
+        </w:rPr>
+        <w:t>一定的境界後再去學習第二種語言</w:t>
+      </w:r>
+      <w:r>
+        <w:rPr>
+          <w:rFonts w:asciiTheme="majorEastAsia" w:eastAsiaTheme="majorEastAsia" w:hAnsiTheme="majorEastAsia" w:hint="eastAsia"/>
+          <w:szCs w:val="24"/>
+        </w:rPr>
+        <w:t>，</w:t>
+      </w:r>
+      <w:r>
+        <w:rPr>
+          <w:rFonts w:asciiTheme="majorEastAsia" w:eastAsiaTheme="majorEastAsia" w:hAnsiTheme="majorEastAsia" w:hint="eastAsia"/>
+          <w:szCs w:val="24"/>
+        </w:rPr>
+        <w:t>這樣我</w:t>
+      </w:r>
+      <w:r>
+        <w:rPr>
+          <w:rFonts w:asciiTheme="majorEastAsia" w:eastAsiaTheme="majorEastAsia" w:hAnsiTheme="majorEastAsia" w:hint="eastAsia"/>
+          <w:szCs w:val="24"/>
+        </w:rPr>
+        <w:t>至少不會忘記我最主要學的</w:t>
+      </w:r>
+      <w:r>
+        <w:rPr>
+          <w:rFonts w:asciiTheme="majorEastAsia" w:eastAsiaTheme="majorEastAsia" w:hAnsiTheme="majorEastAsia" w:hint="eastAsia"/>
+          <w:szCs w:val="24"/>
+        </w:rPr>
+        <w:t>語言</w:t>
+      </w:r>
+      <w:r>
+        <w:rPr>
+          <w:rFonts w:asciiTheme="majorEastAsia" w:eastAsiaTheme="majorEastAsia" w:hAnsiTheme="majorEastAsia" w:hint="eastAsia"/>
+          <w:szCs w:val="24"/>
+        </w:rPr>
+        <w:t>，</w:t>
+      </w:r>
+      <w:r>
+        <w:rPr>
+          <w:rFonts w:asciiTheme="majorEastAsia" w:eastAsiaTheme="majorEastAsia" w:hAnsiTheme="majorEastAsia" w:hint="eastAsia"/>
+          <w:szCs w:val="24"/>
+        </w:rPr>
+        <w:t>於是我最後選了容易上手的</w:t>
+      </w:r>
+      <w:r>
+        <w:rPr>
+          <w:rFonts w:asciiTheme="majorEastAsia" w:eastAsiaTheme="majorEastAsia" w:hAnsiTheme="majorEastAsia" w:hint="eastAsia"/>
+          <w:szCs w:val="24"/>
+          <w:lang w:eastAsia="zh-CN"/>
+        </w:rPr>
+        <w:t>Python</w:t>
+      </w:r>
+      <w:r>
+        <w:rPr>
+          <w:rFonts w:asciiTheme="majorEastAsia" w:eastAsiaTheme="majorEastAsia" w:hAnsiTheme="majorEastAsia" w:hint="eastAsia"/>
+          <w:szCs w:val="24"/>
+        </w:rPr>
+        <w:t>。</w:t>
+      </w:r>
+      <w:r>
+        <w:rPr>
+          <w:rFonts w:asciiTheme="majorEastAsia" w:eastAsiaTheme="majorEastAsia" w:hAnsiTheme="majorEastAsia" w:hint="eastAsia"/>
+          <w:szCs w:val="24"/>
+        </w:rPr>
+        <w:t>可是進到資工系後</w:t>
+      </w:r>
+      <w:r>
+        <w:rPr>
+          <w:rFonts w:asciiTheme="majorEastAsia" w:eastAsiaTheme="majorEastAsia" w:hAnsiTheme="majorEastAsia" w:hint="eastAsia"/>
+          <w:szCs w:val="24"/>
+        </w:rPr>
+        <w:t>我反而一下子學了三種語言</w:t>
+      </w:r>
+      <w:r>
+        <w:rPr>
+          <w:rFonts w:asciiTheme="majorEastAsia" w:eastAsiaTheme="majorEastAsia" w:hAnsiTheme="majorEastAsia" w:hint="eastAsia"/>
+          <w:szCs w:val="24"/>
+        </w:rPr>
+        <w:t>，</w:t>
+      </w:r>
+      <w:r>
+        <w:rPr>
+          <w:rFonts w:asciiTheme="majorEastAsia" w:eastAsiaTheme="majorEastAsia" w:hAnsiTheme="majorEastAsia" w:hint="eastAsia"/>
+          <w:szCs w:val="24"/>
+        </w:rPr>
+        <w:t>分別是</w:t>
+      </w:r>
+      <w:r>
+        <w:rPr>
+          <w:rFonts w:asciiTheme="majorEastAsia" w:eastAsiaTheme="majorEastAsia" w:hAnsiTheme="majorEastAsia" w:hint="eastAsia"/>
+          <w:szCs w:val="24"/>
+          <w:lang w:eastAsia="zh-CN"/>
+        </w:rPr>
+        <w:t>Python, C++</w:t>
+      </w:r>
+      <w:r>
+        <w:rPr>
+          <w:rFonts w:asciiTheme="majorEastAsia" w:eastAsiaTheme="majorEastAsia" w:hAnsiTheme="majorEastAsia" w:hint="eastAsia"/>
+          <w:szCs w:val="24"/>
+        </w:rPr>
+        <w:t>跟</w:t>
+      </w:r>
+      <w:r>
+        <w:rPr>
+          <w:rFonts w:asciiTheme="majorEastAsia" w:eastAsiaTheme="majorEastAsia" w:hAnsiTheme="majorEastAsia" w:hint="eastAsia"/>
+          <w:szCs w:val="24"/>
+          <w:lang w:eastAsia="zh-CN"/>
+        </w:rPr>
+        <w:t>JAVA</w:t>
+      </w:r>
+      <w:r>
+        <w:rPr>
+          <w:rFonts w:asciiTheme="majorEastAsia" w:eastAsiaTheme="majorEastAsia" w:hAnsiTheme="majorEastAsia" w:hint="eastAsia"/>
+          <w:szCs w:val="24"/>
+        </w:rPr>
+        <w:t>。</w:t>
+      </w:r>
+      <w:r>
+        <w:rPr>
+          <w:rFonts w:asciiTheme="majorEastAsia" w:eastAsiaTheme="majorEastAsia" w:hAnsiTheme="majorEastAsia" w:hint="eastAsia"/>
+          <w:szCs w:val="24"/>
+        </w:rPr>
+        <w:t>這讓我</w:t>
+      </w:r>
+      <w:r>
+        <w:rPr>
+          <w:rFonts w:asciiTheme="majorEastAsia" w:eastAsiaTheme="majorEastAsia" w:hAnsiTheme="majorEastAsia" w:hint="eastAsia"/>
+          <w:szCs w:val="24"/>
+        </w:rPr>
+        <w:t>一個頭兩個大</w:t>
+      </w:r>
+      <w:r>
+        <w:rPr>
+          <w:rFonts w:asciiTheme="majorEastAsia" w:eastAsiaTheme="majorEastAsia" w:hAnsiTheme="majorEastAsia" w:hint="eastAsia"/>
+          <w:szCs w:val="24"/>
+        </w:rPr>
+        <w:t>，</w:t>
+      </w:r>
+      <w:r>
+        <w:rPr>
+          <w:rFonts w:asciiTheme="majorEastAsia" w:eastAsiaTheme="majorEastAsia" w:hAnsiTheme="majorEastAsia" w:hint="eastAsia"/>
+          <w:szCs w:val="24"/>
+        </w:rPr>
+        <w:t>因為我</w:t>
+      </w:r>
+      <w:r>
+        <w:rPr>
+          <w:rFonts w:asciiTheme="majorEastAsia" w:eastAsiaTheme="majorEastAsia" w:hAnsiTheme="majorEastAsia" w:hint="eastAsia"/>
+          <w:szCs w:val="24"/>
+        </w:rPr>
+        <w:t>覺得</w:t>
+      </w:r>
+      <w:r>
+        <w:rPr>
+          <w:rFonts w:asciiTheme="majorEastAsia" w:eastAsiaTheme="majorEastAsia" w:hAnsiTheme="majorEastAsia" w:hint="eastAsia"/>
+          <w:szCs w:val="24"/>
+          <w:lang w:eastAsia="zh-CN"/>
+        </w:rPr>
+        <w:t>Python</w:t>
+      </w:r>
+      <w:r>
+        <w:rPr>
+          <w:rFonts w:asciiTheme="majorEastAsia" w:eastAsiaTheme="majorEastAsia" w:hAnsiTheme="majorEastAsia" w:hint="eastAsia"/>
+          <w:szCs w:val="24"/>
+        </w:rPr>
+        <w:t>跟</w:t>
+      </w:r>
+      <w:r>
+        <w:rPr>
+          <w:rFonts w:asciiTheme="majorEastAsia" w:eastAsiaTheme="majorEastAsia" w:hAnsiTheme="majorEastAsia" w:hint="eastAsia"/>
+          <w:szCs w:val="24"/>
+          <w:lang w:eastAsia="zh-CN"/>
+        </w:rPr>
+        <w:t>C++</w:t>
+      </w:r>
+      <w:r>
+        <w:rPr>
+          <w:rFonts w:asciiTheme="majorEastAsia" w:eastAsiaTheme="majorEastAsia" w:hAnsiTheme="majorEastAsia" w:hint="eastAsia"/>
+          <w:szCs w:val="24"/>
+          <w:lang w:eastAsia="zh-CN"/>
+        </w:rPr>
+        <w:t>, JAVA</w:t>
+      </w:r>
+      <w:r>
+        <w:rPr>
+          <w:rFonts w:asciiTheme="majorEastAsia" w:eastAsiaTheme="majorEastAsia" w:hAnsiTheme="majorEastAsia" w:hint="eastAsia"/>
+          <w:szCs w:val="24"/>
+          <w:lang w:eastAsia="zh-CN"/>
+        </w:rPr>
+        <w:t>的</w:t>
+      </w:r>
+      <w:r>
+        <w:rPr>
+          <w:rFonts w:asciiTheme="majorEastAsia" w:eastAsiaTheme="majorEastAsia" w:hAnsiTheme="majorEastAsia" w:hint="eastAsia"/>
+          <w:szCs w:val="24"/>
+        </w:rPr>
+        <w:t>差異其實蠻大的</w:t>
+      </w:r>
+      <w:r>
+        <w:rPr>
+          <w:rFonts w:asciiTheme="majorEastAsia" w:eastAsiaTheme="majorEastAsia" w:hAnsiTheme="majorEastAsia" w:hint="eastAsia"/>
+          <w:szCs w:val="24"/>
+        </w:rPr>
+        <w:t>，</w:t>
+      </w:r>
+      <w:r>
+        <w:rPr>
+          <w:rFonts w:asciiTheme="majorEastAsia" w:eastAsiaTheme="majorEastAsia" w:hAnsiTheme="majorEastAsia" w:hint="eastAsia"/>
+          <w:szCs w:val="24"/>
+        </w:rPr>
+        <w:t>而我又要</w:t>
+      </w:r>
+      <w:r>
+        <w:rPr>
+          <w:rFonts w:asciiTheme="majorEastAsia" w:eastAsiaTheme="majorEastAsia" w:hAnsiTheme="majorEastAsia" w:hint="eastAsia"/>
+          <w:szCs w:val="24"/>
+        </w:rPr>
+        <w:t>同時兼顧</w:t>
+      </w:r>
+      <w:r>
+        <w:rPr>
+          <w:rFonts w:asciiTheme="majorEastAsia" w:eastAsiaTheme="majorEastAsia" w:hAnsiTheme="majorEastAsia" w:hint="eastAsia"/>
+          <w:szCs w:val="24"/>
+        </w:rPr>
+        <w:t>新的跟舊的語言</w:t>
+      </w:r>
+      <w:r>
+        <w:rPr>
+          <w:rFonts w:asciiTheme="majorEastAsia" w:eastAsiaTheme="majorEastAsia" w:hAnsiTheme="majorEastAsia" w:hint="eastAsia"/>
+          <w:szCs w:val="24"/>
+        </w:rPr>
+        <w:t>，</w:t>
+      </w:r>
+      <w:r>
+        <w:rPr>
+          <w:rFonts w:asciiTheme="majorEastAsia" w:eastAsiaTheme="majorEastAsia" w:hAnsiTheme="majorEastAsia" w:hint="eastAsia"/>
+          <w:szCs w:val="24"/>
+        </w:rPr>
+        <w:t>我覺得</w:t>
+      </w:r>
+      <w:r>
+        <w:rPr>
+          <w:rFonts w:asciiTheme="majorEastAsia" w:eastAsiaTheme="majorEastAsia" w:hAnsiTheme="majorEastAsia" w:hint="eastAsia"/>
+          <w:szCs w:val="24"/>
+        </w:rPr>
+        <w:t>很可惜沒辦法照我自己的進度學習第二個</w:t>
+      </w:r>
+      <w:r>
+        <w:rPr>
+          <w:rFonts w:asciiTheme="majorEastAsia" w:eastAsiaTheme="majorEastAsia" w:hAnsiTheme="majorEastAsia" w:hint="eastAsia"/>
+          <w:szCs w:val="24"/>
+        </w:rPr>
+        <w:t>程式語言</w:t>
+      </w:r>
+      <w:r>
+        <w:rPr>
+          <w:rFonts w:asciiTheme="majorEastAsia" w:eastAsiaTheme="majorEastAsia" w:hAnsiTheme="majorEastAsia" w:hint="eastAsia"/>
+          <w:szCs w:val="24"/>
+        </w:rPr>
+        <w:t>。</w:t>
+      </w:r>
+    </w:p>
+    <w:p>
+      <w:pPr>
+        <w:pStyle w:val="a3"/>
+        <w:numPr>
+          <w:ilvl w:val="0"/>
+          <w:numId w:val="1"/>
+        </w:numPr>
+        <w:spacing w:line="276" w:lineRule="auto"/>
+        <w:ind w:leftChars="0"/>
+        <w:rPr>
+          <w:rFonts w:asciiTheme="majorEastAsia" w:eastAsiaTheme="majorEastAsia" w:hAnsiTheme="majorEastAsia"/>
+          <w:sz w:val="32"/>
+          <w:szCs w:val="32"/>
+        </w:rPr>
+      </w:pPr>
+      <w:r>
+        <w:rPr>
+          <w:rFonts w:asciiTheme="majorEastAsia" w:eastAsiaTheme="majorEastAsia" w:hAnsiTheme="majorEastAsia" w:hint="eastAsia"/>
+          <w:sz w:val="32"/>
+          <w:szCs w:val="32"/>
+          <w:lang w:eastAsia="zh-CN"/>
+        </w:rPr>
+        <w:t>我有興趣的方向</w:t>
+      </w:r>
+    </w:p>
+    <w:p>
+      <w:pPr>
+        <w:pStyle w:val="a3"/>
+        <w:spacing w:line="276" w:lineRule="auto"/>
+        <w:ind w:leftChars="0" w:left="360"/>
+        <w:rPr>
+          <w:rFonts w:asciiTheme="majorEastAsia" w:eastAsiaTheme="majorEastAsia" w:hAnsiTheme="majorEastAsia"/>
+          <w:szCs w:val="24"/>
+        </w:rPr>
+      </w:pPr>
+      <w:r>
+        <w:rPr>
+          <w:rFonts w:asciiTheme="majorEastAsia" w:eastAsia="DengXian" w:hAnsiTheme="majorEastAsia" w:hint="eastAsia"/>
+          <w:szCs w:val="24"/>
+          <w:lang w:eastAsia="zh-CN"/>
+        </w:rPr>
+        <w:t xml:space="preserve">    </w:t>
+      </w:r>
+      <w:r>
+        <w:rPr>
+          <w:rFonts w:asciiTheme="majorEastAsia" w:eastAsiaTheme="majorEastAsia" w:hAnsiTheme="majorEastAsia" w:hint="eastAsia"/>
+          <w:szCs w:val="24"/>
+          <w:lang w:eastAsia="zh-CN"/>
+        </w:rPr>
+        <w:t>我從</w:t>
+      </w:r>
+      <w:r>
+        <w:rPr>
+          <w:rFonts w:asciiTheme="majorEastAsia" w:eastAsiaTheme="majorEastAsia" w:hAnsiTheme="majorEastAsia" w:hint="eastAsia"/>
+          <w:szCs w:val="24"/>
+          <w:lang w:eastAsia="zh-CN"/>
+        </w:rPr>
+        <w:t>國中開始組裝電腦</w:t>
+      </w:r>
+      <w:r>
+        <w:rPr>
+          <w:rFonts w:asciiTheme="majorEastAsia" w:eastAsiaTheme="majorEastAsia" w:hAnsiTheme="majorEastAsia" w:hint="eastAsia"/>
+          <w:szCs w:val="24"/>
+          <w:lang w:eastAsia="zh-CN"/>
+        </w:rPr>
+        <w:t>時就對電腦硬體有非常濃厚的興趣</w:t>
+      </w:r>
+      <w:r>
+        <w:rPr>
+          <w:rFonts w:asciiTheme="majorEastAsia" w:eastAsiaTheme="majorEastAsia" w:hAnsiTheme="majorEastAsia" w:hint="eastAsia"/>
+          <w:szCs w:val="24"/>
+        </w:rPr>
+        <w:t>，</w:t>
+      </w:r>
+      <w:r>
+        <w:rPr>
+          <w:rFonts w:asciiTheme="majorEastAsia" w:eastAsiaTheme="majorEastAsia" w:hAnsiTheme="majorEastAsia" w:hint="eastAsia"/>
+          <w:szCs w:val="24"/>
+        </w:rPr>
+        <w:t>每次只</w:t>
+      </w:r>
+      <w:r>
+        <w:rPr>
+          <w:rFonts w:asciiTheme="majorEastAsia" w:eastAsiaTheme="majorEastAsia" w:hAnsiTheme="majorEastAsia" w:hint="eastAsia"/>
+          <w:szCs w:val="24"/>
+        </w:rPr>
+        <w:t>要同學電腦想升級或是有問題</w:t>
+      </w:r>
+      <w:r>
+        <w:rPr>
+          <w:rFonts w:asciiTheme="majorEastAsia" w:eastAsiaTheme="majorEastAsia" w:hAnsiTheme="majorEastAsia" w:hint="eastAsia"/>
+          <w:szCs w:val="24"/>
+        </w:rPr>
+        <w:t>，</w:t>
+      </w:r>
+      <w:r>
+        <w:rPr>
+          <w:rFonts w:asciiTheme="majorEastAsia" w:eastAsiaTheme="majorEastAsia" w:hAnsiTheme="majorEastAsia" w:hint="eastAsia"/>
+          <w:szCs w:val="24"/>
+        </w:rPr>
+        <w:t>都會被我拿來練習</w:t>
+      </w:r>
+      <w:r>
+        <w:rPr>
+          <w:rFonts w:asciiTheme="majorEastAsia" w:eastAsiaTheme="majorEastAsia" w:hAnsiTheme="majorEastAsia" w:hint="eastAsia"/>
+          <w:szCs w:val="24"/>
+        </w:rPr>
+        <w:t>累積經驗</w:t>
+      </w:r>
+      <w:r>
+        <w:rPr>
+          <w:rFonts w:asciiTheme="majorEastAsia" w:eastAsiaTheme="majorEastAsia" w:hAnsiTheme="majorEastAsia" w:hint="eastAsia"/>
+          <w:szCs w:val="24"/>
+        </w:rPr>
+        <w:t>。</w:t>
+      </w:r>
+      <w:r>
+        <w:rPr>
+          <w:rFonts w:asciiTheme="majorEastAsia" w:eastAsiaTheme="majorEastAsia" w:hAnsiTheme="majorEastAsia" w:hint="eastAsia"/>
+          <w:szCs w:val="24"/>
+        </w:rPr>
+        <w:t>在比較電腦</w:t>
+      </w:r>
+      <w:r>
+        <w:rPr>
+          <w:rFonts w:asciiTheme="majorEastAsia" w:eastAsiaTheme="majorEastAsia" w:hAnsiTheme="majorEastAsia" w:hint="eastAsia"/>
+          <w:szCs w:val="24"/>
+        </w:rPr>
+        <w:t>硬體好壞的同時</w:t>
+      </w:r>
+      <w:r>
+        <w:rPr>
+          <w:rFonts w:asciiTheme="majorEastAsia" w:eastAsiaTheme="majorEastAsia" w:hAnsiTheme="majorEastAsia" w:hint="eastAsia"/>
+          <w:szCs w:val="24"/>
+        </w:rPr>
+        <w:t>，</w:t>
+      </w:r>
+      <w:r>
+        <w:rPr>
+          <w:rFonts w:asciiTheme="majorEastAsia" w:eastAsiaTheme="majorEastAsia" w:hAnsiTheme="majorEastAsia" w:hint="eastAsia"/>
+          <w:szCs w:val="24"/>
+        </w:rPr>
+        <w:t>我都會對</w:t>
+      </w:r>
+      <w:r>
+        <w:rPr>
+          <w:rFonts w:asciiTheme="majorEastAsia" w:eastAsiaTheme="majorEastAsia" w:hAnsiTheme="majorEastAsia" w:hint="eastAsia"/>
+          <w:szCs w:val="24"/>
+        </w:rPr>
+        <w:t>它們的技術成分</w:t>
+      </w:r>
+      <w:r>
+        <w:rPr>
+          <w:rFonts w:asciiTheme="majorEastAsia" w:eastAsiaTheme="majorEastAsia" w:hAnsiTheme="majorEastAsia" w:hint="eastAsia"/>
+          <w:szCs w:val="24"/>
+        </w:rPr>
+        <w:t>感到非常好奇</w:t>
+      </w:r>
+      <w:r>
+        <w:rPr>
+          <w:rFonts w:asciiTheme="majorEastAsia" w:eastAsiaTheme="majorEastAsia" w:hAnsiTheme="majorEastAsia" w:hint="eastAsia"/>
+          <w:szCs w:val="24"/>
+        </w:rPr>
+        <w:t>。</w:t>
+      </w:r>
+      <w:r>
+        <w:rPr>
+          <w:rFonts w:asciiTheme="majorEastAsia" w:eastAsiaTheme="majorEastAsia" w:hAnsiTheme="majorEastAsia" w:hint="eastAsia"/>
+          <w:szCs w:val="24"/>
+        </w:rPr>
+        <w:t>我還記得我</w:t>
+      </w:r>
+      <w:r>
+        <w:rPr>
+          <w:rFonts w:asciiTheme="majorEastAsia" w:eastAsiaTheme="majorEastAsia" w:hAnsiTheme="majorEastAsia" w:hint="eastAsia"/>
+          <w:szCs w:val="24"/>
+        </w:rPr>
+        <w:t>小時候</w:t>
+      </w:r>
+      <w:r>
+        <w:rPr>
+          <w:rFonts w:asciiTheme="majorEastAsia" w:eastAsiaTheme="majorEastAsia" w:hAnsiTheme="majorEastAsia" w:hint="eastAsia"/>
+          <w:szCs w:val="24"/>
+        </w:rPr>
+        <w:t>記憶體</w:t>
+      </w:r>
+      <w:r>
+        <w:rPr>
+          <w:rFonts w:asciiTheme="majorEastAsia" w:eastAsiaTheme="majorEastAsia" w:hAnsiTheme="majorEastAsia" w:hint="eastAsia"/>
+          <w:szCs w:val="24"/>
+        </w:rPr>
+        <w:t>還在</w:t>
+      </w:r>
+      <w:r>
+        <w:rPr>
+          <w:rFonts w:asciiTheme="majorEastAsia" w:eastAsiaTheme="majorEastAsia" w:hAnsiTheme="majorEastAsia" w:hint="eastAsia"/>
+          <w:szCs w:val="24"/>
+          <w:lang w:eastAsia="zh-CN"/>
+        </w:rPr>
+        <w:t>DDR3的</w:t>
+      </w:r>
+      <w:r>
+        <w:rPr>
+          <w:rFonts w:asciiTheme="majorEastAsia" w:eastAsiaTheme="majorEastAsia" w:hAnsiTheme="majorEastAsia" w:hint="eastAsia"/>
+          <w:szCs w:val="24"/>
+          <w:lang w:eastAsia="zh-CN"/>
+        </w:rPr>
+        <w:t>世</w:t>
+      </w:r>
+      <w:r>
+        <w:rPr>
+          <w:rFonts w:asciiTheme="majorEastAsia" w:eastAsiaTheme="majorEastAsia" w:hAnsiTheme="majorEastAsia" w:hint="eastAsia"/>
+          <w:szCs w:val="24"/>
+          <w:lang w:eastAsia="zh-CN"/>
+        </w:rPr>
+        <w:t>代</w:t>
+      </w:r>
+      <w:r>
+        <w:rPr>
+          <w:rFonts w:asciiTheme="majorEastAsia" w:eastAsiaTheme="majorEastAsia" w:hAnsiTheme="majorEastAsia" w:hint="eastAsia"/>
+          <w:szCs w:val="24"/>
+        </w:rPr>
+        <w:t>，</w:t>
+      </w:r>
+      <w:r>
+        <w:rPr>
+          <w:rFonts w:asciiTheme="majorEastAsia" w:eastAsiaTheme="majorEastAsia" w:hAnsiTheme="majorEastAsia" w:hint="eastAsia"/>
+          <w:szCs w:val="24"/>
+        </w:rPr>
+        <w:t>那時候的</w:t>
+      </w:r>
+      <w:r>
+        <w:rPr>
+          <w:rFonts w:asciiTheme="majorEastAsia" w:eastAsiaTheme="majorEastAsia" w:hAnsiTheme="majorEastAsia" w:hint="eastAsia"/>
+          <w:szCs w:val="24"/>
+        </w:rPr>
+        <w:t>電腦</w:t>
+      </w:r>
+      <w:r>
+        <w:rPr>
+          <w:rFonts w:asciiTheme="majorEastAsia" w:eastAsiaTheme="majorEastAsia" w:hAnsiTheme="majorEastAsia" w:hint="eastAsia"/>
+          <w:szCs w:val="24"/>
+        </w:rPr>
+        <w:t>遊戲</w:t>
+      </w:r>
+      <w:r>
+        <w:rPr>
+          <w:rFonts w:asciiTheme="majorEastAsia" w:eastAsiaTheme="majorEastAsia" w:hAnsiTheme="majorEastAsia" w:hint="eastAsia"/>
+          <w:szCs w:val="24"/>
+        </w:rPr>
+        <w:t>不管是在畫面</w:t>
+      </w:r>
+      <w:r>
+        <w:rPr>
+          <w:rFonts w:asciiTheme="majorEastAsia" w:eastAsiaTheme="majorEastAsia" w:hAnsiTheme="majorEastAsia" w:hint="eastAsia"/>
+          <w:szCs w:val="24"/>
+        </w:rPr>
+        <w:t>細緻度</w:t>
+      </w:r>
+      <w:r>
+        <w:rPr>
+          <w:rFonts w:asciiTheme="majorEastAsia" w:eastAsiaTheme="majorEastAsia" w:hAnsiTheme="majorEastAsia" w:hint="eastAsia"/>
+          <w:szCs w:val="24"/>
+        </w:rPr>
+        <w:t>還是</w:t>
+      </w:r>
+      <w:r>
+        <w:rPr>
+          <w:rFonts w:asciiTheme="majorEastAsia" w:eastAsiaTheme="majorEastAsia" w:hAnsiTheme="majorEastAsia" w:hint="eastAsia"/>
+          <w:szCs w:val="24"/>
+        </w:rPr>
+        <w:t>遊戲內容設計</w:t>
+      </w:r>
+      <w:r>
+        <w:rPr>
+          <w:rFonts w:asciiTheme="majorEastAsia" w:eastAsiaTheme="majorEastAsia" w:hAnsiTheme="majorEastAsia" w:hint="eastAsia"/>
+          <w:szCs w:val="24"/>
+        </w:rPr>
+        <w:t>，</w:t>
+      </w:r>
+      <w:r>
+        <w:rPr>
+          <w:rFonts w:asciiTheme="majorEastAsia" w:eastAsiaTheme="majorEastAsia" w:hAnsiTheme="majorEastAsia" w:hint="eastAsia"/>
+          <w:szCs w:val="24"/>
+        </w:rPr>
+        <w:t>跟現在比較起來</w:t>
+      </w:r>
+      <w:r>
+        <w:rPr>
+          <w:rFonts w:asciiTheme="majorEastAsia" w:eastAsiaTheme="majorEastAsia" w:hAnsiTheme="majorEastAsia" w:hint="eastAsia"/>
+          <w:szCs w:val="24"/>
+        </w:rPr>
+        <w:t>都還是非常的陽春</w:t>
+      </w:r>
+      <w:r>
+        <w:rPr>
+          <w:rFonts w:asciiTheme="majorEastAsia" w:eastAsiaTheme="majorEastAsia" w:hAnsiTheme="majorEastAsia" w:hint="eastAsia"/>
+          <w:szCs w:val="24"/>
+        </w:rPr>
+        <w:t>。</w:t>
+      </w:r>
+      <w:r>
+        <w:rPr>
+          <w:rFonts w:asciiTheme="majorEastAsia" w:eastAsiaTheme="majorEastAsia" w:hAnsiTheme="majorEastAsia" w:hint="eastAsia"/>
+          <w:szCs w:val="24"/>
+        </w:rPr>
+        <w:t>而現在</w:t>
+      </w:r>
+      <w:r>
+        <w:rPr>
+          <w:rFonts w:asciiTheme="majorEastAsia" w:eastAsiaTheme="majorEastAsia" w:hAnsiTheme="majorEastAsia" w:hint="eastAsia"/>
+          <w:szCs w:val="24"/>
+        </w:rPr>
+        <w:t>記憶體</w:t>
+      </w:r>
+      <w:r>
+        <w:rPr>
+          <w:rFonts w:asciiTheme="majorEastAsia" w:eastAsiaTheme="majorEastAsia" w:hAnsiTheme="majorEastAsia" w:hint="eastAsia"/>
+          <w:szCs w:val="24"/>
+        </w:rPr>
+        <w:t>已經</w:t>
+      </w:r>
+      <w:r>
+        <w:rPr>
+          <w:rFonts w:asciiTheme="majorEastAsia" w:eastAsiaTheme="majorEastAsia" w:hAnsiTheme="majorEastAsia" w:hint="eastAsia"/>
+          <w:szCs w:val="24"/>
+        </w:rPr>
+        <w:t>發展到</w:t>
+      </w:r>
+      <w:r>
+        <w:rPr>
+          <w:rFonts w:asciiTheme="majorEastAsia" w:eastAsiaTheme="majorEastAsia" w:hAnsiTheme="majorEastAsia" w:hint="eastAsia"/>
+          <w:szCs w:val="24"/>
+        </w:rPr>
+        <w:t>了</w:t>
+      </w:r>
+      <w:r>
+        <w:rPr>
+          <w:rFonts w:asciiTheme="majorEastAsia" w:eastAsiaTheme="majorEastAsia" w:hAnsiTheme="majorEastAsia" w:hint="eastAsia"/>
+          <w:szCs w:val="24"/>
+          <w:lang w:eastAsia="zh-CN"/>
+        </w:rPr>
+        <w:t>DDR5</w:t>
+      </w:r>
+      <w:r>
+        <w:rPr>
+          <w:rFonts w:asciiTheme="majorEastAsia" w:eastAsiaTheme="majorEastAsia" w:hAnsiTheme="majorEastAsia" w:hint="eastAsia"/>
+          <w:szCs w:val="24"/>
+          <w:lang w:eastAsia="zh-CN"/>
+        </w:rPr>
+        <w:t>的</w:t>
+      </w:r>
+      <w:r>
+        <w:rPr>
+          <w:rFonts w:asciiTheme="majorEastAsia" w:eastAsiaTheme="majorEastAsia" w:hAnsiTheme="majorEastAsia" w:hint="eastAsia"/>
+          <w:szCs w:val="24"/>
+          <w:lang w:eastAsia="zh-CN"/>
+        </w:rPr>
+        <w:t>世</w:t>
+      </w:r>
+      <w:r>
+        <w:rPr>
+          <w:rFonts w:asciiTheme="majorEastAsia" w:eastAsiaTheme="majorEastAsia" w:hAnsiTheme="majorEastAsia" w:hint="eastAsia"/>
+          <w:szCs w:val="24"/>
+          <w:lang w:eastAsia="zh-CN"/>
+        </w:rPr>
+        <w:t>代</w:t>
+      </w:r>
+      <w:r>
+        <w:rPr>
+          <w:rFonts w:asciiTheme="majorEastAsia" w:eastAsiaTheme="majorEastAsia" w:hAnsiTheme="majorEastAsia" w:hint="eastAsia"/>
+          <w:szCs w:val="24"/>
+        </w:rPr>
+        <w:t>，</w:t>
+      </w:r>
+      <w:r>
+        <w:rPr>
+          <w:rFonts w:asciiTheme="majorEastAsia" w:eastAsiaTheme="majorEastAsia" w:hAnsiTheme="majorEastAsia" w:hint="eastAsia"/>
+          <w:szCs w:val="24"/>
+        </w:rPr>
+        <w:t>代表著</w:t>
+      </w:r>
+      <w:r>
+        <w:rPr>
+          <w:rFonts w:asciiTheme="majorEastAsia" w:eastAsiaTheme="majorEastAsia" w:hAnsiTheme="majorEastAsia" w:hint="eastAsia"/>
+          <w:szCs w:val="24"/>
+          <w:lang w:eastAsia="zh-CN"/>
+        </w:rPr>
+        <w:t>CPU</w:t>
+      </w:r>
+      <w:r>
+        <w:rPr>
+          <w:rFonts w:asciiTheme="majorEastAsia" w:eastAsiaTheme="majorEastAsia" w:hAnsiTheme="majorEastAsia" w:hint="eastAsia"/>
+          <w:szCs w:val="24"/>
+        </w:rPr>
+        <w:t>的</w:t>
+      </w:r>
+      <w:r>
+        <w:rPr>
+          <w:rFonts w:asciiTheme="majorEastAsia" w:eastAsiaTheme="majorEastAsia" w:hAnsiTheme="majorEastAsia" w:hint="eastAsia"/>
+          <w:szCs w:val="24"/>
+          <w:lang w:eastAsia="zh-CN"/>
+        </w:rPr>
+        <w:t>時脈</w:t>
+      </w:r>
+      <w:r>
+        <w:rPr>
+          <w:rFonts w:asciiTheme="majorEastAsia" w:eastAsiaTheme="majorEastAsia" w:hAnsiTheme="majorEastAsia" w:hint="eastAsia"/>
+          <w:szCs w:val="24"/>
+          <w:lang w:eastAsia="zh-CN"/>
+        </w:rPr>
+        <w:t>跟效能</w:t>
+      </w:r>
+      <w:r>
+        <w:rPr>
+          <w:rFonts w:asciiTheme="majorEastAsia" w:eastAsiaTheme="majorEastAsia" w:hAnsiTheme="majorEastAsia" w:hint="eastAsia"/>
+          <w:szCs w:val="24"/>
+        </w:rPr>
+        <w:t>，</w:t>
+      </w:r>
+      <w:r>
+        <w:rPr>
+          <w:rFonts w:asciiTheme="majorEastAsia" w:eastAsiaTheme="majorEastAsia" w:hAnsiTheme="majorEastAsia" w:hint="eastAsia"/>
+          <w:szCs w:val="24"/>
+        </w:rPr>
+        <w:t>儲存技術的</w:t>
+      </w:r>
+      <w:r>
+        <w:rPr>
+          <w:rFonts w:asciiTheme="majorEastAsia" w:eastAsiaTheme="majorEastAsia" w:hAnsiTheme="majorEastAsia" w:hint="eastAsia"/>
+          <w:szCs w:val="24"/>
+        </w:rPr>
+        <w:t>提升</w:t>
+      </w:r>
+      <w:r>
+        <w:rPr>
+          <w:rFonts w:asciiTheme="majorEastAsia" w:eastAsiaTheme="majorEastAsia" w:hAnsiTheme="majorEastAsia" w:hint="eastAsia"/>
+          <w:szCs w:val="24"/>
+        </w:rPr>
+        <w:t>，</w:t>
+      </w:r>
+      <w:r>
+        <w:rPr>
+          <w:rFonts w:asciiTheme="majorEastAsia" w:eastAsiaTheme="majorEastAsia" w:hAnsiTheme="majorEastAsia" w:hint="eastAsia"/>
+          <w:szCs w:val="24"/>
+        </w:rPr>
+        <w:t>資料傳輸的</w:t>
+      </w:r>
+      <w:r>
+        <w:rPr>
+          <w:rFonts w:asciiTheme="majorEastAsia" w:eastAsiaTheme="majorEastAsia" w:hAnsiTheme="majorEastAsia" w:hint="eastAsia"/>
+          <w:szCs w:val="24"/>
+        </w:rPr>
+        <w:t>發展</w:t>
+      </w:r>
+      <w:r>
+        <w:rPr>
+          <w:rFonts w:asciiTheme="majorEastAsia" w:eastAsiaTheme="majorEastAsia" w:hAnsiTheme="majorEastAsia" w:hint="eastAsia"/>
+          <w:szCs w:val="24"/>
+        </w:rPr>
+        <w:t>，</w:t>
+      </w:r>
+      <w:r>
+        <w:rPr>
+          <w:rFonts w:asciiTheme="majorEastAsia" w:eastAsiaTheme="majorEastAsia" w:hAnsiTheme="majorEastAsia" w:hint="eastAsia"/>
+          <w:szCs w:val="24"/>
+        </w:rPr>
+        <w:t>圖形運算的</w:t>
+      </w:r>
+      <w:r>
+        <w:rPr>
+          <w:rFonts w:asciiTheme="majorEastAsia" w:eastAsiaTheme="majorEastAsia" w:hAnsiTheme="majorEastAsia" w:hint="eastAsia"/>
+          <w:szCs w:val="24"/>
+        </w:rPr>
+        <w:t>進步</w:t>
+      </w:r>
+      <w:r>
+        <w:rPr>
+          <w:rFonts w:asciiTheme="majorEastAsia" w:eastAsiaTheme="majorEastAsia" w:hAnsiTheme="majorEastAsia" w:hint="eastAsia"/>
+          <w:szCs w:val="24"/>
+        </w:rPr>
+        <w:t>，</w:t>
+      </w:r>
+      <w:r>
+        <w:rPr>
+          <w:rFonts w:asciiTheme="majorEastAsia" w:eastAsiaTheme="majorEastAsia" w:hAnsiTheme="majorEastAsia" w:hint="eastAsia"/>
+          <w:szCs w:val="24"/>
+        </w:rPr>
+        <w:t>對比當初都有著翻倍再翻倍的增長</w:t>
+      </w:r>
+      <w:r>
+        <w:rPr>
+          <w:rFonts w:asciiTheme="majorEastAsia" w:eastAsiaTheme="majorEastAsia" w:hAnsiTheme="majorEastAsia" w:hint="eastAsia"/>
+          <w:szCs w:val="24"/>
+        </w:rPr>
+        <w:t>，</w:t>
+      </w:r>
+      <w:r>
+        <w:rPr>
+          <w:rFonts w:asciiTheme="majorEastAsia" w:eastAsiaTheme="majorEastAsia" w:hAnsiTheme="majorEastAsia" w:hint="eastAsia"/>
+          <w:szCs w:val="24"/>
+        </w:rPr>
+        <w:t>這讓我對於</w:t>
+      </w:r>
+      <w:r>
+        <w:rPr>
+          <w:rFonts w:asciiTheme="majorEastAsia" w:eastAsiaTheme="majorEastAsia" w:hAnsiTheme="majorEastAsia" w:hint="eastAsia"/>
+          <w:szCs w:val="24"/>
+        </w:rPr>
+        <w:t>未來資訊科技與電腦科學的發展都有著</w:t>
+      </w:r>
+      <w:r>
+        <w:rPr>
+          <w:rFonts w:asciiTheme="majorEastAsia" w:eastAsiaTheme="majorEastAsia" w:hAnsiTheme="majorEastAsia" w:hint="eastAsia"/>
+          <w:szCs w:val="24"/>
+        </w:rPr>
+        <w:t>非常樂觀的想像</w:t>
+      </w:r>
+      <w:r>
+        <w:rPr>
+          <w:rFonts w:asciiTheme="majorEastAsia" w:eastAsiaTheme="majorEastAsia" w:hAnsiTheme="majorEastAsia" w:hint="eastAsia"/>
+          <w:szCs w:val="24"/>
+        </w:rPr>
+        <w:t>。</w:t>
+      </w:r>
+    </w:p>
+    <w:p>
+      <w:pPr>
+        <w:pStyle w:val="a3"/>
+        <w:spacing w:line="276" w:lineRule="auto"/>
+        <w:ind w:leftChars="0" w:left="360"/>
+        <w:rPr>
+          <w:rFonts w:asciiTheme="majorEastAsia" w:eastAsiaTheme="majorEastAsia" w:hAnsiTheme="majorEastAsia" w:hint="eastAsia"/>
+          <w:szCs w:val="24"/>
+        </w:rPr>
+      </w:pPr>
+      <w:r>
+        <w:rPr>
+          <w:rFonts w:asciiTheme="majorEastAsia" w:eastAsiaTheme="majorEastAsia" w:hAnsiTheme="majorEastAsia" w:hint="eastAsia"/>
+          <w:szCs w:val="24"/>
+          <w:lang w:eastAsia="zh-CN"/>
+        </w:rPr>
+        <w:t xml:space="preserve">    </w:t>
+      </w:r>
+      <w:r>
+        <w:rPr>
+          <w:rFonts w:asciiTheme="majorEastAsia" w:eastAsiaTheme="majorEastAsia" w:hAnsiTheme="majorEastAsia" w:hint="eastAsia"/>
+          <w:szCs w:val="24"/>
+        </w:rPr>
+        <w:t>但是我還不確定這些是電機還是通訊的內容</w:t>
+      </w:r>
+      <w:r>
+        <w:rPr>
+          <w:rFonts w:asciiTheme="majorEastAsia" w:eastAsiaTheme="majorEastAsia" w:hAnsiTheme="majorEastAsia" w:hint="eastAsia"/>
+          <w:szCs w:val="24"/>
+        </w:rPr>
+        <w:t>，</w:t>
+      </w:r>
+      <w:r>
+        <w:rPr>
+          <w:rFonts w:asciiTheme="majorEastAsia" w:eastAsiaTheme="majorEastAsia" w:hAnsiTheme="majorEastAsia" w:hint="eastAsia"/>
+          <w:szCs w:val="24"/>
+        </w:rPr>
+        <w:t>所以我還</w:t>
+      </w:r>
+      <w:r>
+        <w:rPr>
+          <w:rFonts w:asciiTheme="majorEastAsia" w:eastAsiaTheme="majorEastAsia" w:hAnsiTheme="majorEastAsia" w:hint="eastAsia"/>
+          <w:szCs w:val="24"/>
+        </w:rPr>
+        <w:t>想再多多接觸各方面</w:t>
+      </w:r>
+      <w:r>
+        <w:rPr>
+          <w:rFonts w:asciiTheme="majorEastAsia" w:eastAsiaTheme="majorEastAsia" w:hAnsiTheme="majorEastAsia" w:hint="eastAsia"/>
+          <w:szCs w:val="24"/>
+        </w:rPr>
+        <w:t>的內容</w:t>
+      </w:r>
+      <w:r>
+        <w:rPr>
+          <w:rFonts w:asciiTheme="majorEastAsia" w:eastAsiaTheme="majorEastAsia" w:hAnsiTheme="majorEastAsia" w:hint="eastAsia"/>
+          <w:szCs w:val="24"/>
+        </w:rPr>
+        <w:t>，</w:t>
+      </w:r>
+      <w:r>
+        <w:rPr>
+          <w:rFonts w:asciiTheme="majorEastAsia" w:eastAsiaTheme="majorEastAsia" w:hAnsiTheme="majorEastAsia" w:hint="eastAsia"/>
+          <w:szCs w:val="24"/>
+        </w:rPr>
+        <w:t>讓我能對</w:t>
+      </w:r>
+      <w:r>
+        <w:rPr>
+          <w:rFonts w:asciiTheme="majorEastAsia" w:eastAsiaTheme="majorEastAsia" w:hAnsiTheme="majorEastAsia" w:hint="eastAsia"/>
+          <w:szCs w:val="24"/>
+        </w:rPr>
+        <w:t>電腦科學有更全面且深入的瞭解</w:t>
+      </w:r>
+      <w:r>
+        <w:rPr>
+          <w:rFonts w:asciiTheme="majorEastAsia" w:eastAsiaTheme="majorEastAsia" w:hAnsiTheme="majorEastAsia" w:hint="eastAsia"/>
+          <w:szCs w:val="24"/>
+        </w:rPr>
+        <w:t>。</w:t>
+      </w:r>
+      <w:r>
+        <w:rPr>
+          <w:rFonts w:asciiTheme="majorEastAsia" w:eastAsiaTheme="majorEastAsia" w:hAnsiTheme="majorEastAsia" w:hint="eastAsia"/>
+          <w:szCs w:val="24"/>
+        </w:rPr>
+        <w:t>就目前來說</w:t>
+      </w:r>
+      <w:r>
+        <w:rPr>
+          <w:rFonts w:asciiTheme="majorEastAsia" w:eastAsiaTheme="majorEastAsia" w:hAnsiTheme="majorEastAsia" w:hint="eastAsia"/>
+          <w:szCs w:val="24"/>
+        </w:rPr>
+        <w:t>，</w:t>
+      </w:r>
+      <w:r>
+        <w:rPr>
+          <w:rFonts w:asciiTheme="majorEastAsia" w:eastAsiaTheme="majorEastAsia" w:hAnsiTheme="majorEastAsia" w:hint="eastAsia"/>
+          <w:szCs w:val="24"/>
+        </w:rPr>
+        <w:t>因為我選擇讀了</w:t>
+      </w:r>
+      <w:r>
+        <w:rPr>
+          <w:rFonts w:asciiTheme="majorEastAsia" w:eastAsiaTheme="majorEastAsia" w:hAnsiTheme="majorEastAsia" w:hint="eastAsia"/>
+          <w:szCs w:val="24"/>
+        </w:rPr>
+        <w:t>資工</w:t>
+      </w:r>
+      <w:r>
+        <w:rPr>
+          <w:rFonts w:asciiTheme="majorEastAsia" w:eastAsiaTheme="majorEastAsia" w:hAnsiTheme="majorEastAsia" w:hint="eastAsia"/>
+          <w:szCs w:val="24"/>
+        </w:rPr>
+        <w:t>系</w:t>
+      </w:r>
+      <w:r>
+        <w:rPr>
+          <w:rFonts w:asciiTheme="majorEastAsia" w:eastAsiaTheme="majorEastAsia" w:hAnsiTheme="majorEastAsia" w:hint="eastAsia"/>
+          <w:szCs w:val="24"/>
+        </w:rPr>
+        <w:t>，</w:t>
+      </w:r>
+      <w:r>
+        <w:rPr>
+          <w:rFonts w:asciiTheme="majorEastAsia" w:eastAsiaTheme="majorEastAsia" w:hAnsiTheme="majorEastAsia" w:hint="eastAsia"/>
+          <w:szCs w:val="24"/>
+        </w:rPr>
+        <w:t>所以我</w:t>
+      </w:r>
+      <w:r>
+        <w:rPr>
+          <w:rFonts w:asciiTheme="majorEastAsia" w:eastAsiaTheme="majorEastAsia" w:hAnsiTheme="majorEastAsia" w:hint="eastAsia"/>
+          <w:szCs w:val="24"/>
+        </w:rPr>
+        <w:t>想先</w:t>
+      </w:r>
+      <w:r>
+        <w:rPr>
+          <w:rFonts w:asciiTheme="majorEastAsia" w:eastAsiaTheme="majorEastAsia" w:hAnsiTheme="majorEastAsia" w:hint="eastAsia"/>
+          <w:szCs w:val="24"/>
+        </w:rPr>
+        <w:t>大概瞭解現在火熱的深度學習</w:t>
+      </w:r>
+      <w:r>
+        <w:rPr>
+          <w:rFonts w:asciiTheme="majorEastAsia" w:eastAsiaTheme="majorEastAsia" w:hAnsiTheme="majorEastAsia" w:hint="eastAsia"/>
+          <w:szCs w:val="24"/>
+        </w:rPr>
+        <w:t>跟比較沒那麽火熱的大數據</w:t>
+      </w:r>
+      <w:r>
+        <w:rPr>
+          <w:rFonts w:asciiTheme="majorEastAsia" w:eastAsiaTheme="majorEastAsia" w:hAnsiTheme="majorEastAsia" w:hint="eastAsia"/>
           <w:szCs w:val="24"/>
         </w:rPr>
         <w:t>。</w:t>

</xml_diff>